<commit_message>
changing vision document a bit
</commit_message>
<xml_diff>
--- a/docs/requirements/vision document.docx
+++ b/docs/requirements/vision document.docx
@@ -4522,15 +4522,7 @@
               <w:spacing w:after="120" w:before="0" w:line="276" w:lineRule="auto"/>
               <w:ind w:left="0" w:right="0" w:firstLine="0"/>
               <w:jc w:val="left"/>
-              <w:rPr>
-                <w:smallCaps w:val="0"/>
-                <w:strike w:val="0"/>
-                <w:sz w:val="20"/>
-                <w:szCs w:val="20"/>
-                <w:u w:val="none"/>
-                <w:shd w:fill="auto" w:val="clear"/>
-                <w:vertAlign w:val="baseline"/>
-              </w:rPr>
+              <w:rPr/>
             </w:pPr>
             <w:r>
               <w:rPr>
@@ -4538,10 +4530,36 @@
               </w:rPr>
               <w:t xml:space="preserve">Mr. Mai Anh Tuan</w:t>
             </w:r>
-            <w:r>
-              <w:rPr>
-                <w:rtl w:val="0"/>
-              </w:rPr>
+          </w:p>
+          <w:p>
+            <w:pPr>
+              <w:keepNext w:val="0"/>
+              <w:keepLines w:val="0"/>
+              <w:widowControl w:val="1"/>
+              <w:pBdr>
+                <w:top w:space="0" w:sz="0" w:val="nil"/>
+                <w:left w:space="0" w:sz="0" w:val="nil"/>
+                <w:bottom w:space="0" w:sz="0" w:val="nil"/>
+                <w:right w:space="0" w:sz="0" w:val="nil"/>
+                <w:between w:space="0" w:sz="0" w:val="nil"/>
+              </w:pBdr>
+              <w:shd w:fill="auto" w:val="clear"/>
+              <w:tabs>
+                <w:tab w:val="left" w:leader="none" w:pos="540"/>
+                <w:tab w:val="left" w:leader="none" w:pos="1260"/>
+                <w:tab w:val="left" w:leader="none" w:pos="540"/>
+                <w:tab w:val="left" w:leader="none" w:pos="1260"/>
+              </w:tabs>
+              <w:spacing w:after="120" w:before="0" w:line="276" w:lineRule="auto"/>
+              <w:ind w:left="0" w:right="0" w:firstLine="0"/>
+              <w:jc w:val="left"/>
+              <w:rPr/>
+            </w:pPr>
+            <w:r>
+              <w:rPr>
+                <w:rtl w:val="0"/>
+              </w:rPr>
+              <w:t xml:space="preserve">Mr. Nguyen Van Vu</w:t>
             </w:r>
           </w:p>
         </w:tc>

</xml_diff>